<commit_message>
Add labs for 6 sem
</commit_message>
<xml_diff>
--- a/условия/Лабораторные_работы/Весна/Лабораторная_работа_17_REDIS/Лабораторная_работа_17_REDIS.docx
+++ b/условия/Лабораторные_работы/Весна/Лабораторная_работа_17_REDIS/Лабораторная_работа_17_REDIS.docx
@@ -11,7 +11,6 @@
           <w:rFonts w:ascii="Courier New" w:hAnsi="Courier New" w:cs="Courier New"/>
           <w:sz w:val="28"/>
           <w:szCs w:val="28"/>
-          <w:lang w:val="en-US"/>
         </w:rPr>
       </w:pPr>
       <w:r>
@@ -35,7 +34,6 @@
           <w:rFonts w:ascii="Courier New" w:hAnsi="Courier New" w:cs="Courier New"/>
           <w:sz w:val="28"/>
           <w:szCs w:val="28"/>
-          <w:lang w:val="en-US"/>
         </w:rPr>
         <w:t>7</w:t>
       </w:r>
@@ -137,14 +135,6 @@
           <w:szCs w:val="28"/>
         </w:rPr>
         <w:t xml:space="preserve"> </w:t>
-      </w:r>
-      <w:r>
-        <w:rPr>
-          <w:rFonts w:ascii="Courier New" w:hAnsi="Courier New" w:cs="Courier New"/>
-          <w:sz w:val="28"/>
-          <w:szCs w:val="28"/>
-        </w:rPr>
-        <w:t xml:space="preserve">  </w:t>
       </w:r>
       <w:hyperlink r:id="rId8" w:history="1">
         <w:r>
@@ -239,19 +229,10 @@
       <w:r>
         <w:rPr>
           <w:rFonts w:ascii="Courier New" w:hAnsi="Courier New" w:cs="Courier New"/>
-          <w:i/>
           <w:sz w:val="24"/>
           <w:szCs w:val="24"/>
         </w:rPr>
         <w:t xml:space="preserve"> </w:t>
-      </w:r>
-      <w:r>
-        <w:rPr>
-          <w:rFonts w:ascii="Courier New" w:hAnsi="Courier New" w:cs="Courier New"/>
-          <w:sz w:val="24"/>
-          <w:szCs w:val="24"/>
-        </w:rPr>
-        <w:t xml:space="preserve">                      </w:t>
       </w:r>
       <w:proofErr w:type="spellStart"/>
       <w:r>
@@ -338,7 +319,6 @@
         <w:t xml:space="preserve">Установите СУБД </w:t>
       </w:r>
       <w:proofErr w:type="spellStart"/>
-      <w:proofErr w:type="gramStart"/>
       <w:r>
         <w:rPr>
           <w:rFonts w:ascii="Courier New" w:hAnsi="Courier New" w:cs="Courier New"/>
@@ -354,16 +334,7 @@
           <w:sz w:val="28"/>
           <w:szCs w:val="28"/>
         </w:rPr>
-        <w:t xml:space="preserve">  на</w:t>
-      </w:r>
-      <w:proofErr w:type="gramEnd"/>
-      <w:r>
-        <w:rPr>
-          <w:rFonts w:ascii="Courier New" w:hAnsi="Courier New" w:cs="Courier New"/>
-          <w:sz w:val="28"/>
-          <w:szCs w:val="28"/>
-        </w:rPr>
-        <w:t xml:space="preserve"> локальном компьютере или воспользуйтесь облачным хранилищем </w:t>
+        <w:t xml:space="preserve"> на локальном компьютере или воспользуйтесь облачным хранилищем </w:t>
       </w:r>
       <w:r>
         <w:rPr>
@@ -382,6 +353,7 @@
         <w:t xml:space="preserve">например, </w:t>
       </w:r>
       <w:hyperlink r:id="rId10" w:history="1">
+        <w:proofErr w:type="gramStart"/>
         <w:r>
           <w:rPr>
             <w:rStyle w:val="a4"/>
@@ -404,6 +376,7 @@
         </w:rPr>
         <w:t>)</w:t>
       </w:r>
+      <w:proofErr w:type="gramEnd"/>
     </w:p>
     <w:p>
       <w:pPr>
@@ -563,7 +536,7 @@
           <w:sz w:val="28"/>
           <w:szCs w:val="28"/>
         </w:rPr>
-        <w:t xml:space="preserve">         </w:t>
+        <w:t xml:space="preserve"> </w:t>
       </w:r>
     </w:p>
     <w:p>
@@ -635,47 +608,97 @@
           <w:sz w:val="28"/>
           <w:szCs w:val="28"/>
         </w:rPr>
+        <w:t xml:space="preserve"> 17-0</w:t>
+      </w:r>
+      <w:r>
+        <w:rPr>
+          <w:rFonts w:ascii="Courier New" w:hAnsi="Courier New" w:cs="Courier New"/>
+          <w:sz w:val="28"/>
+          <w:szCs w:val="28"/>
+        </w:rPr>
+        <w:t>2</w:t>
+      </w:r>
+      <w:r>
+        <w:rPr>
+          <w:rFonts w:ascii="Courier New" w:hAnsi="Courier New" w:cs="Courier New"/>
+          <w:sz w:val="28"/>
+          <w:szCs w:val="28"/>
+        </w:rPr>
+        <w:t>.</w:t>
+      </w:r>
+      <w:proofErr w:type="spellStart"/>
+      <w:r>
+        <w:rPr>
+          <w:rFonts w:ascii="Courier New" w:hAnsi="Courier New" w:cs="Courier New"/>
+          <w:sz w:val="28"/>
+          <w:szCs w:val="28"/>
+          <w:lang w:val="en-US"/>
+        </w:rPr>
+        <w:t>js</w:t>
+      </w:r>
+      <w:proofErr w:type="spellEnd"/>
+      <w:r>
+        <w:rPr>
+          <w:rFonts w:ascii="Courier New" w:hAnsi="Courier New" w:cs="Courier New"/>
+          <w:sz w:val="28"/>
+          <w:szCs w:val="28"/>
+        </w:rPr>
+        <w:t>,</w:t>
+      </w:r>
+      <w:r>
+        <w:rPr>
+          <w:rFonts w:ascii="Courier New" w:hAnsi="Courier New" w:cs="Courier New"/>
+          <w:sz w:val="28"/>
+          <w:szCs w:val="28"/>
+        </w:rPr>
         <w:t xml:space="preserve"> </w:t>
       </w:r>
-      <w:proofErr w:type="gramStart"/>
-      <w:r>
-        <w:rPr>
-          <w:rFonts w:ascii="Courier New" w:hAnsi="Courier New" w:cs="Courier New"/>
-          <w:sz w:val="28"/>
-          <w:szCs w:val="28"/>
-        </w:rPr>
-        <w:t>17-0</w:t>
-      </w:r>
-      <w:r>
-        <w:rPr>
-          <w:rFonts w:ascii="Courier New" w:hAnsi="Courier New" w:cs="Courier New"/>
-          <w:sz w:val="28"/>
-          <w:szCs w:val="28"/>
-        </w:rPr>
-        <w:t>2</w:t>
-      </w:r>
-      <w:r>
-        <w:rPr>
-          <w:rFonts w:ascii="Courier New" w:hAnsi="Courier New" w:cs="Courier New"/>
-          <w:sz w:val="28"/>
-          <w:szCs w:val="28"/>
-        </w:rPr>
-        <w:t>.</w:t>
-      </w:r>
-      <w:proofErr w:type="spellStart"/>
-      <w:r>
-        <w:rPr>
-          <w:rFonts w:ascii="Courier New" w:hAnsi="Courier New" w:cs="Courier New"/>
+      <w:r>
+        <w:rPr>
+          <w:rFonts w:ascii="Courier New" w:hAnsi="Courier New" w:cs="Courier New"/>
+          <w:sz w:val="28"/>
+          <w:szCs w:val="28"/>
+        </w:rPr>
+        <w:t>позволяющее</w:t>
+      </w:r>
+      <w:r>
+        <w:rPr>
+          <w:rFonts w:ascii="Courier New" w:hAnsi="Courier New" w:cs="Courier New"/>
+          <w:sz w:val="28"/>
+          <w:szCs w:val="28"/>
+        </w:rPr>
+        <w:t xml:space="preserve"> исследовать скорость выполнения</w:t>
+      </w:r>
+      <w:r>
+        <w:rPr>
+          <w:rFonts w:ascii="Courier New" w:hAnsi="Courier New" w:cs="Courier New"/>
+          <w:sz w:val="28"/>
+          <w:szCs w:val="28"/>
+        </w:rPr>
+        <w:t xml:space="preserve"> 10000</w:t>
+      </w:r>
+      <w:r>
+        <w:rPr>
+          <w:rFonts w:ascii="Courier New" w:hAnsi="Courier New" w:cs="Courier New"/>
+          <w:sz w:val="28"/>
+          <w:szCs w:val="28"/>
+        </w:rPr>
+        <w:t xml:space="preserve"> запросов </w:t>
+      </w:r>
+      <w:r>
+        <w:rPr>
+          <w:rFonts w:ascii="Courier New" w:hAnsi="Courier New" w:cs="Courier New"/>
+          <w:b/>
           <w:sz w:val="28"/>
           <w:szCs w:val="28"/>
           <w:lang w:val="en-US"/>
         </w:rPr>
-        <w:t>js</w:t>
-      </w:r>
-      <w:proofErr w:type="spellEnd"/>
-      <w:r>
-        <w:rPr>
-          <w:rFonts w:ascii="Courier New" w:hAnsi="Courier New" w:cs="Courier New"/>
+        <w:t>set</w:t>
+      </w:r>
+      <w:r>
+        <w:rPr>
+          <w:rFonts w:ascii="Courier New" w:hAnsi="Courier New" w:cs="Courier New"/>
+          <w:b/>
           <w:sz w:val="28"/>
           <w:szCs w:val="28"/>
         </w:rPr>
@@ -695,32 +718,15 @@
           <w:sz w:val="28"/>
           <w:szCs w:val="28"/>
         </w:rPr>
-        <w:t xml:space="preserve"> позволяющее</w:t>
-      </w:r>
-      <w:proofErr w:type="gramEnd"/>
-      <w:r>
-        <w:rPr>
-          <w:rFonts w:ascii="Courier New" w:hAnsi="Courier New" w:cs="Courier New"/>
-          <w:sz w:val="28"/>
-          <w:szCs w:val="28"/>
-        </w:rPr>
-        <w:t xml:space="preserve"> исследовать скорость выполнения</w:t>
-      </w:r>
-      <w:r>
-        <w:rPr>
-          <w:rFonts w:ascii="Courier New" w:hAnsi="Courier New" w:cs="Courier New"/>
-          <w:sz w:val="28"/>
-          <w:szCs w:val="28"/>
-        </w:rPr>
-        <w:t xml:space="preserve"> 10000</w:t>
-      </w:r>
-      <w:r>
-        <w:rPr>
-          <w:rFonts w:ascii="Courier New" w:hAnsi="Courier New" w:cs="Courier New"/>
-          <w:sz w:val="28"/>
-          <w:szCs w:val="28"/>
-        </w:rPr>
-        <w:t xml:space="preserve"> запросов </w:t>
+        <w:t xml:space="preserve">10000 </w:t>
+      </w:r>
+      <w:r>
+        <w:rPr>
+          <w:rFonts w:ascii="Courier New" w:hAnsi="Courier New" w:cs="Courier New"/>
+          <w:sz w:val="28"/>
+          <w:szCs w:val="28"/>
+        </w:rPr>
+        <w:t xml:space="preserve">запросов </w:t>
       </w:r>
       <w:r>
         <w:rPr>
@@ -730,20 +736,12 @@
           <w:szCs w:val="28"/>
           <w:lang w:val="en-US"/>
         </w:rPr>
-        <w:t>set</w:t>
-      </w:r>
-      <w:r>
-        <w:rPr>
-          <w:rFonts w:ascii="Courier New" w:hAnsi="Courier New" w:cs="Courier New"/>
-          <w:b/>
-          <w:sz w:val="28"/>
-          <w:szCs w:val="28"/>
-        </w:rPr>
-        <w:t>,</w:t>
-      </w:r>
-      <w:r>
-        <w:rPr>
-          <w:rFonts w:ascii="Courier New" w:hAnsi="Courier New" w:cs="Courier New"/>
+        <w:t>get</w:t>
+      </w:r>
+      <w:r>
+        <w:rPr>
+          <w:rFonts w:ascii="Courier New" w:hAnsi="Courier New" w:cs="Courier New"/>
+          <w:b/>
           <w:sz w:val="28"/>
           <w:szCs w:val="28"/>
         </w:rPr>
@@ -755,19 +753,12 @@
           <w:sz w:val="28"/>
           <w:szCs w:val="28"/>
         </w:rPr>
-        <w:t xml:space="preserve">  10000 </w:t>
-      </w:r>
-      <w:r>
-        <w:rPr>
-          <w:rFonts w:ascii="Courier New" w:hAnsi="Courier New" w:cs="Courier New"/>
-          <w:sz w:val="28"/>
-          <w:szCs w:val="28"/>
-        </w:rPr>
-        <w:t xml:space="preserve">запросов </w:t>
-      </w:r>
-      <w:r>
-        <w:rPr>
-          <w:rFonts w:ascii="Courier New" w:hAnsi="Courier New" w:cs="Courier New"/>
+        <w:t>и</w:t>
+      </w:r>
+      <w:r>
+        <w:rPr>
+          <w:rFonts w:ascii="Courier New" w:hAnsi="Courier New" w:cs="Courier New"/>
+          <w:b/>
           <w:sz w:val="28"/>
           <w:szCs w:val="28"/>
         </w:rPr>
@@ -776,42 +767,6 @@
       <w:r>
         <w:rPr>
           <w:rFonts w:ascii="Courier New" w:hAnsi="Courier New" w:cs="Courier New"/>
-          <w:b/>
-          <w:sz w:val="28"/>
-          <w:szCs w:val="28"/>
-          <w:lang w:val="en-US"/>
-        </w:rPr>
-        <w:t>get</w:t>
-      </w:r>
-      <w:r>
-        <w:rPr>
-          <w:rFonts w:ascii="Courier New" w:hAnsi="Courier New" w:cs="Courier New"/>
-          <w:b/>
-          <w:sz w:val="28"/>
-          <w:szCs w:val="28"/>
-        </w:rPr>
-        <w:t xml:space="preserve"> </w:t>
-      </w:r>
-      <w:r>
-        <w:rPr>
-          <w:rFonts w:ascii="Courier New" w:hAnsi="Courier New" w:cs="Courier New"/>
-          <w:sz w:val="28"/>
-          <w:szCs w:val="28"/>
-        </w:rPr>
-        <w:t>и</w:t>
-      </w:r>
-      <w:r>
-        <w:rPr>
-          <w:rFonts w:ascii="Courier New" w:hAnsi="Courier New" w:cs="Courier New"/>
-          <w:b/>
-          <w:sz w:val="28"/>
-          <w:szCs w:val="28"/>
-        </w:rPr>
-        <w:t xml:space="preserve"> </w:t>
-      </w:r>
-      <w:r>
-        <w:rPr>
-          <w:rFonts w:ascii="Courier New" w:hAnsi="Courier New" w:cs="Courier New"/>
           <w:sz w:val="28"/>
           <w:szCs w:val="28"/>
         </w:rPr>
@@ -823,7 +778,7 @@
           <w:sz w:val="28"/>
           <w:szCs w:val="28"/>
         </w:rPr>
-        <w:t xml:space="preserve">запросов </w:t>
+        <w:t>запросов</w:t>
       </w:r>
       <w:r>
         <w:rPr>
@@ -873,22 +828,6 @@
           <w:szCs w:val="28"/>
         </w:rPr>
         <w:t>Заполните таблицу</w:t>
-      </w:r>
-      <w:r>
-        <w:rPr>
-          <w:rFonts w:ascii="Courier New" w:hAnsi="Courier New" w:cs="Courier New"/>
-          <w:sz w:val="28"/>
-          <w:szCs w:val="28"/>
-        </w:rPr>
-        <w:t xml:space="preserve">  </w:t>
-      </w:r>
-      <w:r>
-        <w:rPr>
-          <w:rFonts w:ascii="Courier New" w:hAnsi="Courier New" w:cs="Courier New"/>
-          <w:sz w:val="28"/>
-          <w:szCs w:val="28"/>
-        </w:rPr>
-        <w:t xml:space="preserve"> </w:t>
       </w:r>
     </w:p>
     <w:tbl>
@@ -968,14 +907,6 @@
                 <w:sz w:val="24"/>
                 <w:szCs w:val="24"/>
               </w:rPr>
-              <w:t xml:space="preserve">  </w:t>
-            </w:r>
-            <w:r>
-              <w:rPr>
-                <w:rFonts w:ascii="Courier New" w:hAnsi="Courier New" w:cs="Courier New"/>
-                <w:sz w:val="24"/>
-                <w:szCs w:val="24"/>
-              </w:rPr>
               <w:t>В</w:t>
             </w:r>
             <w:r>
@@ -1236,7 +1167,7 @@
                 <w:sz w:val="24"/>
                 <w:szCs w:val="24"/>
               </w:rPr>
-              <w:t xml:space="preserve">) </w:t>
+              <w:t>)</w:t>
             </w:r>
           </w:p>
           <w:p>
@@ -1353,7 +1284,7 @@
                 <w:sz w:val="24"/>
                 <w:szCs w:val="24"/>
               </w:rPr>
-              <w:t xml:space="preserve">) </w:t>
+              <w:t>)</w:t>
             </w:r>
           </w:p>
           <w:p>
@@ -1414,14 +1345,6 @@
           <w:szCs w:val="28"/>
         </w:rPr>
       </w:pPr>
-      <w:r>
-        <w:rPr>
-          <w:rFonts w:ascii="Courier New" w:hAnsi="Courier New" w:cs="Courier New"/>
-          <w:sz w:val="28"/>
-          <w:szCs w:val="28"/>
-        </w:rPr>
-        <w:t xml:space="preserve"> </w:t>
-      </w:r>
     </w:p>
     <w:p>
       <w:pPr>
@@ -1482,25 +1405,131 @@
           <w:sz w:val="28"/>
           <w:szCs w:val="28"/>
         </w:rPr>
+        <w:t xml:space="preserve"> 17-0</w:t>
+      </w:r>
+      <w:r>
+        <w:rPr>
+          <w:rFonts w:ascii="Courier New" w:hAnsi="Courier New" w:cs="Courier New"/>
+          <w:sz w:val="28"/>
+          <w:szCs w:val="28"/>
+        </w:rPr>
+        <w:t>3</w:t>
+      </w:r>
+      <w:r>
+        <w:rPr>
+          <w:rFonts w:ascii="Courier New" w:hAnsi="Courier New" w:cs="Courier New"/>
+          <w:sz w:val="28"/>
+          <w:szCs w:val="28"/>
+        </w:rPr>
+        <w:t>.</w:t>
+      </w:r>
+      <w:proofErr w:type="spellStart"/>
+      <w:r>
+        <w:rPr>
+          <w:rFonts w:ascii="Courier New" w:hAnsi="Courier New" w:cs="Courier New"/>
+          <w:sz w:val="28"/>
+          <w:szCs w:val="28"/>
+          <w:lang w:val="en-US"/>
+        </w:rPr>
+        <w:t>js</w:t>
+      </w:r>
+      <w:proofErr w:type="spellEnd"/>
+      <w:r>
+        <w:rPr>
+          <w:rFonts w:ascii="Courier New" w:hAnsi="Courier New" w:cs="Courier New"/>
+          <w:sz w:val="28"/>
+          <w:szCs w:val="28"/>
+        </w:rPr>
+        <w:t>,</w:t>
+      </w:r>
+      <w:r>
+        <w:rPr>
+          <w:rFonts w:ascii="Courier New" w:hAnsi="Courier New" w:cs="Courier New"/>
+          <w:sz w:val="28"/>
+          <w:szCs w:val="28"/>
+        </w:rPr>
         <w:t xml:space="preserve"> </w:t>
       </w:r>
-      <w:proofErr w:type="gramStart"/>
-      <w:r>
-        <w:rPr>
-          <w:rFonts w:ascii="Courier New" w:hAnsi="Courier New" w:cs="Courier New"/>
-          <w:sz w:val="28"/>
-          <w:szCs w:val="28"/>
-        </w:rPr>
-        <w:t>17-0</w:t>
-      </w:r>
-      <w:r>
-        <w:rPr>
-          <w:rFonts w:ascii="Courier New" w:hAnsi="Courier New" w:cs="Courier New"/>
-          <w:sz w:val="28"/>
-          <w:szCs w:val="28"/>
-        </w:rPr>
-        <w:t>3</w:t>
-      </w:r>
+      <w:r>
+        <w:rPr>
+          <w:rFonts w:ascii="Courier New" w:hAnsi="Courier New" w:cs="Courier New"/>
+          <w:sz w:val="28"/>
+          <w:szCs w:val="28"/>
+        </w:rPr>
+        <w:t>позволяющее исследовать скорость выполнения</w:t>
+      </w:r>
+      <w:r>
+        <w:rPr>
+          <w:rFonts w:ascii="Courier New" w:hAnsi="Courier New" w:cs="Courier New"/>
+          <w:sz w:val="28"/>
+          <w:szCs w:val="28"/>
+        </w:rPr>
+        <w:t xml:space="preserve"> 10000</w:t>
+      </w:r>
+      <w:r>
+        <w:rPr>
+          <w:rFonts w:ascii="Courier New" w:hAnsi="Courier New" w:cs="Courier New"/>
+          <w:sz w:val="28"/>
+          <w:szCs w:val="28"/>
+        </w:rPr>
+        <w:t xml:space="preserve"> запросов </w:t>
+      </w:r>
+      <w:proofErr w:type="spellStart"/>
+      <w:r>
+        <w:rPr>
+          <w:rFonts w:ascii="Courier New" w:hAnsi="Courier New" w:cs="Courier New"/>
+          <w:b/>
+          <w:sz w:val="28"/>
+          <w:szCs w:val="28"/>
+          <w:lang w:val="en-US"/>
+        </w:rPr>
+        <w:t>incr</w:t>
+      </w:r>
+      <w:proofErr w:type="spellEnd"/>
+      <w:r>
+        <w:rPr>
+          <w:rFonts w:ascii="Courier New" w:hAnsi="Courier New" w:cs="Courier New"/>
+          <w:sz w:val="28"/>
+          <w:szCs w:val="28"/>
+        </w:rPr>
+        <w:t xml:space="preserve"> </w:t>
+      </w:r>
+      <w:r>
+        <w:rPr>
+          <w:rFonts w:ascii="Courier New" w:hAnsi="Courier New" w:cs="Courier New"/>
+          <w:sz w:val="28"/>
+          <w:szCs w:val="28"/>
+        </w:rPr>
+        <w:t>и</w:t>
+      </w:r>
+      <w:r>
+        <w:rPr>
+          <w:rFonts w:ascii="Courier New" w:hAnsi="Courier New" w:cs="Courier New"/>
+          <w:sz w:val="28"/>
+          <w:szCs w:val="28"/>
+        </w:rPr>
+        <w:t xml:space="preserve"> 10000 </w:t>
+      </w:r>
+      <w:r>
+        <w:rPr>
+          <w:rFonts w:ascii="Courier New" w:hAnsi="Courier New" w:cs="Courier New"/>
+          <w:sz w:val="28"/>
+          <w:szCs w:val="28"/>
+        </w:rPr>
+        <w:t xml:space="preserve">запросов </w:t>
+      </w:r>
+      <w:proofErr w:type="spellStart"/>
+      <w:r>
+        <w:rPr>
+          <w:rFonts w:ascii="Courier New" w:hAnsi="Courier New" w:cs="Courier New"/>
+          <w:b/>
+          <w:sz w:val="28"/>
+          <w:szCs w:val="28"/>
+          <w:lang w:val="en-US"/>
+        </w:rPr>
+        <w:t>decr</w:t>
+      </w:r>
+      <w:proofErr w:type="spellEnd"/>
       <w:r>
         <w:rPr>
           <w:rFonts w:ascii="Courier New" w:hAnsi="Courier New" w:cs="Courier New"/>
@@ -1508,138 +1537,6 @@
           <w:szCs w:val="28"/>
         </w:rPr>
         <w:t>.</w:t>
-      </w:r>
-      <w:proofErr w:type="spellStart"/>
-      <w:r>
-        <w:rPr>
-          <w:rFonts w:ascii="Courier New" w:hAnsi="Courier New" w:cs="Courier New"/>
-          <w:sz w:val="28"/>
-          <w:szCs w:val="28"/>
-          <w:lang w:val="en-US"/>
-        </w:rPr>
-        <w:t>js</w:t>
-      </w:r>
-      <w:proofErr w:type="spellEnd"/>
-      <w:r>
-        <w:rPr>
-          <w:rFonts w:ascii="Courier New" w:hAnsi="Courier New" w:cs="Courier New"/>
-          <w:sz w:val="28"/>
-          <w:szCs w:val="28"/>
-        </w:rPr>
-        <w:t>,</w:t>
-      </w:r>
-      <w:r>
-        <w:rPr>
-          <w:rFonts w:ascii="Courier New" w:hAnsi="Courier New" w:cs="Courier New"/>
-          <w:sz w:val="28"/>
-          <w:szCs w:val="28"/>
-        </w:rPr>
-        <w:t xml:space="preserve"> </w:t>
-      </w:r>
-      <w:r>
-        <w:rPr>
-          <w:rFonts w:ascii="Courier New" w:hAnsi="Courier New" w:cs="Courier New"/>
-          <w:sz w:val="28"/>
-          <w:szCs w:val="28"/>
-        </w:rPr>
-        <w:t xml:space="preserve"> позволяющее</w:t>
-      </w:r>
-      <w:proofErr w:type="gramEnd"/>
-      <w:r>
-        <w:rPr>
-          <w:rFonts w:ascii="Courier New" w:hAnsi="Courier New" w:cs="Courier New"/>
-          <w:sz w:val="28"/>
-          <w:szCs w:val="28"/>
-        </w:rPr>
-        <w:t xml:space="preserve"> исследовать скорость выполнения</w:t>
-      </w:r>
-      <w:r>
-        <w:rPr>
-          <w:rFonts w:ascii="Courier New" w:hAnsi="Courier New" w:cs="Courier New"/>
-          <w:sz w:val="28"/>
-          <w:szCs w:val="28"/>
-        </w:rPr>
-        <w:t xml:space="preserve"> 10000</w:t>
-      </w:r>
-      <w:r>
-        <w:rPr>
-          <w:rFonts w:ascii="Courier New" w:hAnsi="Courier New" w:cs="Courier New"/>
-          <w:sz w:val="28"/>
-          <w:szCs w:val="28"/>
-        </w:rPr>
-        <w:t xml:space="preserve"> запросов </w:t>
-      </w:r>
-      <w:proofErr w:type="spellStart"/>
-      <w:r>
-        <w:rPr>
-          <w:rFonts w:ascii="Courier New" w:hAnsi="Courier New" w:cs="Courier New"/>
-          <w:b/>
-          <w:sz w:val="28"/>
-          <w:szCs w:val="28"/>
-          <w:lang w:val="en-US"/>
-        </w:rPr>
-        <w:t>incr</w:t>
-      </w:r>
-      <w:proofErr w:type="spellEnd"/>
-      <w:r>
-        <w:rPr>
-          <w:rFonts w:ascii="Courier New" w:hAnsi="Courier New" w:cs="Courier New"/>
-          <w:sz w:val="28"/>
-          <w:szCs w:val="28"/>
-        </w:rPr>
-        <w:t xml:space="preserve"> </w:t>
-      </w:r>
-      <w:r>
-        <w:rPr>
-          <w:rFonts w:ascii="Courier New" w:hAnsi="Courier New" w:cs="Courier New"/>
-          <w:sz w:val="28"/>
-          <w:szCs w:val="28"/>
-        </w:rPr>
-        <w:t xml:space="preserve">и </w:t>
-      </w:r>
-      <w:r>
-        <w:rPr>
-          <w:rFonts w:ascii="Courier New" w:hAnsi="Courier New" w:cs="Courier New"/>
-          <w:sz w:val="28"/>
-          <w:szCs w:val="28"/>
-        </w:rPr>
-        <w:t xml:space="preserve">  10000 </w:t>
-      </w:r>
-      <w:r>
-        <w:rPr>
-          <w:rFonts w:ascii="Courier New" w:hAnsi="Courier New" w:cs="Courier New"/>
-          <w:sz w:val="28"/>
-          <w:szCs w:val="28"/>
-        </w:rPr>
-        <w:t xml:space="preserve">запросов </w:t>
-      </w:r>
-      <w:r>
-        <w:rPr>
-          <w:rFonts w:ascii="Courier New" w:hAnsi="Courier New" w:cs="Courier New"/>
-          <w:sz w:val="28"/>
-          <w:szCs w:val="28"/>
-        </w:rPr>
-        <w:t xml:space="preserve"> </w:t>
-      </w:r>
-      <w:proofErr w:type="spellStart"/>
-      <w:r>
-        <w:rPr>
-          <w:rFonts w:ascii="Courier New" w:hAnsi="Courier New" w:cs="Courier New"/>
-          <w:b/>
-          <w:sz w:val="28"/>
-          <w:szCs w:val="28"/>
-          <w:lang w:val="en-US"/>
-        </w:rPr>
-        <w:t>decr</w:t>
-      </w:r>
-      <w:proofErr w:type="spellEnd"/>
-      <w:r>
-        <w:rPr>
-          <w:rFonts w:ascii="Courier New" w:hAnsi="Courier New" w:cs="Courier New"/>
-          <w:sz w:val="28"/>
-          <w:szCs w:val="28"/>
-        </w:rPr>
-        <w:t xml:space="preserve">.  </w:t>
       </w:r>
       <w:r>
         <w:rPr>
@@ -1670,23 +1567,7 @@
           <w:sz w:val="28"/>
           <w:szCs w:val="28"/>
         </w:rPr>
-        <w:t>Заполните таблицу</w:t>
-      </w:r>
-      <w:r>
-        <w:rPr>
-          <w:rFonts w:ascii="Courier New" w:hAnsi="Courier New" w:cs="Courier New"/>
-          <w:sz w:val="28"/>
-          <w:szCs w:val="28"/>
-        </w:rPr>
-        <w:t xml:space="preserve">  </w:t>
-      </w:r>
-      <w:r>
-        <w:rPr>
-          <w:rFonts w:ascii="Courier New" w:hAnsi="Courier New" w:cs="Courier New"/>
-          <w:sz w:val="28"/>
-          <w:szCs w:val="28"/>
-        </w:rPr>
-        <w:t xml:space="preserve"> </w:t>
+        <w:t xml:space="preserve">Заполните таблицу </w:t>
       </w:r>
     </w:p>
     <w:tbl>
@@ -1763,9 +1644,26 @@
                 <w:rFonts w:ascii="Courier New" w:hAnsi="Courier New" w:cs="Courier New"/>
                 <w:sz w:val="24"/>
                 <w:szCs w:val="24"/>
+              </w:rPr>
+            </w:pPr>
+            <w:r>
+              <w:rPr>
+                <w:rFonts w:ascii="Courier New" w:hAnsi="Courier New" w:cs="Courier New"/>
+                <w:sz w:val="24"/>
+                <w:szCs w:val="24"/>
                 <w:lang w:val="en-US"/>
               </w:rPr>
-            </w:pPr>
+              <w:t>set</w:t>
+            </w:r>
+            <w:r>
+              <w:rPr>
+                <w:rFonts w:ascii="Courier New" w:hAnsi="Courier New" w:cs="Courier New"/>
+                <w:sz w:val="24"/>
+                <w:szCs w:val="24"/>
+              </w:rPr>
+              <w:t>(‘</w:t>
+            </w:r>
+            <w:proofErr w:type="spellStart"/>
             <w:r>
               <w:rPr>
                 <w:rFonts w:ascii="Courier New" w:hAnsi="Courier New" w:cs="Courier New"/>
@@ -1773,7 +1671,16 @@
                 <w:szCs w:val="24"/>
                 <w:lang w:val="en-US"/>
               </w:rPr>
-              <w:t>set(‘incr’,0)</w:t>
+              <w:t>incr</w:t>
+            </w:r>
+            <w:proofErr w:type="spellEnd"/>
+            <w:r>
+              <w:rPr>
+                <w:rFonts w:ascii="Courier New" w:hAnsi="Courier New" w:cs="Courier New"/>
+                <w:sz w:val="24"/>
+                <w:szCs w:val="24"/>
+              </w:rPr>
+              <w:t>’,0)</w:t>
             </w:r>
           </w:p>
         </w:tc>
@@ -1829,7 +1736,6 @@
                 <w:rFonts w:ascii="Courier New" w:hAnsi="Courier New" w:cs="Courier New"/>
                 <w:sz w:val="24"/>
                 <w:szCs w:val="24"/>
-                <w:lang w:val="en-US"/>
               </w:rPr>
               <w:t xml:space="preserve">10000 </w:t>
             </w:r>
@@ -1849,7 +1755,6 @@
                 <w:rFonts w:ascii="Courier New" w:hAnsi="Courier New" w:cs="Courier New"/>
                 <w:sz w:val="24"/>
                 <w:szCs w:val="24"/>
-                <w:lang w:val="en-US"/>
               </w:rPr>
             </w:pPr>
             <w:r>
@@ -1857,7 +1762,6 @@
                 <w:rFonts w:ascii="Courier New" w:hAnsi="Courier New" w:cs="Courier New"/>
                 <w:sz w:val="24"/>
                 <w:szCs w:val="24"/>
-                <w:lang w:val="en-US"/>
               </w:rPr>
               <w:t>(</w:t>
             </w:r>
@@ -1876,7 +1780,6 @@
                 <w:rFonts w:ascii="Courier New" w:hAnsi="Courier New" w:cs="Courier New"/>
                 <w:sz w:val="24"/>
                 <w:szCs w:val="24"/>
-                <w:lang w:val="en-US"/>
               </w:rPr>
               <w:t>)</w:t>
             </w:r>
@@ -1919,7 +1822,6 @@
                 <w:i/>
                 <w:sz w:val="24"/>
                 <w:szCs w:val="24"/>
-                <w:lang w:val="en-US"/>
               </w:rPr>
             </w:pPr>
             <w:proofErr w:type="spellStart"/>
@@ -1940,51 +1842,29 @@
                 <w:i/>
                 <w:sz w:val="24"/>
                 <w:szCs w:val="24"/>
+              </w:rPr>
+              <w:t>(‘</w:t>
+            </w:r>
+            <w:proofErr w:type="spellStart"/>
+            <w:r>
+              <w:rPr>
+                <w:rFonts w:ascii="Courier New" w:hAnsi="Courier New" w:cs="Courier New"/>
+                <w:i/>
+                <w:sz w:val="24"/>
+                <w:szCs w:val="24"/>
                 <w:lang w:val="en-US"/>
               </w:rPr>
-              <w:t>(</w:t>
-            </w:r>
+              <w:t>incr</w:t>
+            </w:r>
+            <w:proofErr w:type="spellEnd"/>
             <w:r>
               <w:rPr>
                 <w:rFonts w:ascii="Courier New" w:hAnsi="Courier New" w:cs="Courier New"/>
                 <w:i/>
                 <w:sz w:val="24"/>
                 <w:szCs w:val="24"/>
-                <w:lang w:val="en-US"/>
-              </w:rPr>
-              <w:t>‘</w:t>
-            </w:r>
-            <w:proofErr w:type="spellStart"/>
-            <w:r>
-              <w:rPr>
-                <w:rFonts w:ascii="Courier New" w:hAnsi="Courier New" w:cs="Courier New"/>
-                <w:i/>
-                <w:sz w:val="24"/>
-                <w:szCs w:val="24"/>
-                <w:lang w:val="en-US"/>
-              </w:rPr>
-              <w:t>incr</w:t>
-            </w:r>
-            <w:proofErr w:type="spellEnd"/>
-            <w:r>
-              <w:rPr>
-                <w:rFonts w:ascii="Courier New" w:hAnsi="Courier New" w:cs="Courier New"/>
-                <w:i/>
-                <w:sz w:val="24"/>
-                <w:szCs w:val="24"/>
-                <w:lang w:val="en-US"/>
-              </w:rPr>
-              <w:t>’</w:t>
-            </w:r>
-            <w:r>
-              <w:rPr>
-                <w:rFonts w:ascii="Courier New" w:hAnsi="Courier New" w:cs="Courier New"/>
-                <w:i/>
-                <w:sz w:val="24"/>
-                <w:szCs w:val="24"/>
-                <w:lang w:val="en-US"/>
-              </w:rPr>
-              <w:t>)</w:t>
+              </w:rPr>
+              <w:t>’)</w:t>
             </w:r>
           </w:p>
         </w:tc>
@@ -2060,19 +1940,38 @@
                 <w:i/>
                 <w:sz w:val="24"/>
                 <w:szCs w:val="24"/>
+              </w:rPr>
+              <w:t>(</w:t>
+            </w:r>
+            <w:r>
+              <w:rPr>
+                <w:rFonts w:ascii="Courier New" w:hAnsi="Courier New" w:cs="Courier New"/>
+                <w:i/>
+                <w:sz w:val="24"/>
+                <w:szCs w:val="24"/>
+              </w:rPr>
+              <w:t>‘</w:t>
+            </w:r>
+            <w:proofErr w:type="spellStart"/>
+            <w:r>
+              <w:rPr>
+                <w:rFonts w:ascii="Courier New" w:hAnsi="Courier New" w:cs="Courier New"/>
+                <w:i/>
+                <w:sz w:val="24"/>
+                <w:szCs w:val="24"/>
                 <w:lang w:val="en-US"/>
               </w:rPr>
-              <w:t>(</w:t>
-            </w:r>
+              <w:t>incr</w:t>
+            </w:r>
+            <w:proofErr w:type="spellEnd"/>
             <w:r>
               <w:rPr>
                 <w:rFonts w:ascii="Courier New" w:hAnsi="Courier New" w:cs="Courier New"/>
                 <w:i/>
                 <w:sz w:val="24"/>
                 <w:szCs w:val="24"/>
-                <w:lang w:val="en-US"/>
-              </w:rPr>
-              <w:t>(</w:t>
+              </w:rPr>
+              <w:t>’</w:t>
             </w:r>
             <w:r>
               <w:rPr>
@@ -2080,40 +1979,8 @@
                 <w:i/>
                 <w:sz w:val="24"/>
                 <w:szCs w:val="24"/>
-                <w:lang w:val="en-US"/>
-              </w:rPr>
-              <w:t>‘</w:t>
-            </w:r>
-            <w:proofErr w:type="spellStart"/>
-            <w:r>
-              <w:rPr>
-                <w:rFonts w:ascii="Courier New" w:hAnsi="Courier New" w:cs="Courier New"/>
-                <w:i/>
-                <w:sz w:val="24"/>
-                <w:szCs w:val="24"/>
-                <w:lang w:val="en-US"/>
-              </w:rPr>
-              <w:t>incr</w:t>
-            </w:r>
-            <w:proofErr w:type="spellEnd"/>
-            <w:r>
-              <w:rPr>
-                <w:rFonts w:ascii="Courier New" w:hAnsi="Courier New" w:cs="Courier New"/>
-                <w:i/>
-                <w:sz w:val="24"/>
-                <w:szCs w:val="24"/>
-                <w:lang w:val="en-US"/>
-              </w:rPr>
-              <w:t>’</w:t>
-            </w:r>
-            <w:r>
-              <w:rPr>
-                <w:rFonts w:ascii="Courier New" w:hAnsi="Courier New" w:cs="Courier New"/>
-                <w:i/>
-                <w:sz w:val="24"/>
-                <w:szCs w:val="24"/>
-              </w:rPr>
-              <w:t xml:space="preserve">) </w:t>
+              </w:rPr>
+              <w:t>)</w:t>
             </w:r>
           </w:p>
         </w:tc>
@@ -2206,42 +2073,85 @@
           <w:sz w:val="28"/>
           <w:szCs w:val="28"/>
         </w:rPr>
+        <w:t xml:space="preserve"> 17-</w:t>
+      </w:r>
+      <w:r>
+        <w:rPr>
+          <w:rFonts w:ascii="Courier New" w:hAnsi="Courier New" w:cs="Courier New"/>
+          <w:sz w:val="28"/>
+          <w:szCs w:val="28"/>
+        </w:rPr>
+        <w:t>04</w:t>
+      </w:r>
+      <w:r>
+        <w:rPr>
+          <w:rFonts w:ascii="Courier New" w:hAnsi="Courier New" w:cs="Courier New"/>
+          <w:sz w:val="28"/>
+          <w:szCs w:val="28"/>
+        </w:rPr>
+        <w:t>.</w:t>
+      </w:r>
+      <w:proofErr w:type="spellStart"/>
+      <w:r>
+        <w:rPr>
+          <w:rFonts w:ascii="Courier New" w:hAnsi="Courier New" w:cs="Courier New"/>
+          <w:sz w:val="28"/>
+          <w:szCs w:val="28"/>
+          <w:lang w:val="en-US"/>
+        </w:rPr>
+        <w:t>js</w:t>
+      </w:r>
+      <w:proofErr w:type="spellEnd"/>
+      <w:r>
+        <w:rPr>
+          <w:rFonts w:ascii="Courier New" w:hAnsi="Courier New" w:cs="Courier New"/>
+          <w:sz w:val="28"/>
+          <w:szCs w:val="28"/>
+        </w:rPr>
+        <w:t>,</w:t>
+      </w:r>
+      <w:r>
+        <w:rPr>
+          <w:rFonts w:ascii="Courier New" w:hAnsi="Courier New" w:cs="Courier New"/>
+          <w:sz w:val="28"/>
+          <w:szCs w:val="28"/>
+        </w:rPr>
         <w:t xml:space="preserve"> </w:t>
       </w:r>
-      <w:proofErr w:type="gramStart"/>
-      <w:r>
-        <w:rPr>
-          <w:rFonts w:ascii="Courier New" w:hAnsi="Courier New" w:cs="Courier New"/>
-          <w:sz w:val="28"/>
-          <w:szCs w:val="28"/>
-        </w:rPr>
-        <w:t>17-</w:t>
-      </w:r>
-      <w:r>
-        <w:rPr>
-          <w:rFonts w:ascii="Courier New" w:hAnsi="Courier New" w:cs="Courier New"/>
-          <w:sz w:val="28"/>
-          <w:szCs w:val="28"/>
-        </w:rPr>
-        <w:t>04</w:t>
-      </w:r>
-      <w:r>
-        <w:rPr>
-          <w:rFonts w:ascii="Courier New" w:hAnsi="Courier New" w:cs="Courier New"/>
-          <w:sz w:val="28"/>
-          <w:szCs w:val="28"/>
-        </w:rPr>
-        <w:t>.</w:t>
+      <w:r>
+        <w:rPr>
+          <w:rFonts w:ascii="Courier New" w:hAnsi="Courier New" w:cs="Courier New"/>
+          <w:sz w:val="28"/>
+          <w:szCs w:val="28"/>
+        </w:rPr>
+        <w:t>позволяющее исследовать скорость выполнения</w:t>
+      </w:r>
+      <w:r>
+        <w:rPr>
+          <w:rFonts w:ascii="Courier New" w:hAnsi="Courier New" w:cs="Courier New"/>
+          <w:sz w:val="28"/>
+          <w:szCs w:val="28"/>
+        </w:rPr>
+        <w:t xml:space="preserve"> 10000</w:t>
+      </w:r>
+      <w:r>
+        <w:rPr>
+          <w:rFonts w:ascii="Courier New" w:hAnsi="Courier New" w:cs="Courier New"/>
+          <w:sz w:val="28"/>
+          <w:szCs w:val="28"/>
+        </w:rPr>
+        <w:t xml:space="preserve"> запросов </w:t>
       </w:r>
       <w:proofErr w:type="spellStart"/>
       <w:r>
         <w:rPr>
           <w:rFonts w:ascii="Courier New" w:hAnsi="Courier New" w:cs="Courier New"/>
+          <w:b/>
           <w:sz w:val="28"/>
           <w:szCs w:val="28"/>
           <w:lang w:val="en-US"/>
         </w:rPr>
-        <w:t>js</w:t>
+        <w:t>hset</w:t>
       </w:r>
       <w:proofErr w:type="spellEnd"/>
       <w:r>
@@ -2250,14 +2160,6 @@
           <w:sz w:val="28"/>
           <w:szCs w:val="28"/>
         </w:rPr>
-        <w:t>,</w:t>
-      </w:r>
-      <w:r>
-        <w:rPr>
-          <w:rFonts w:ascii="Courier New" w:hAnsi="Courier New" w:cs="Courier New"/>
-          <w:sz w:val="28"/>
-          <w:szCs w:val="28"/>
-        </w:rPr>
         <w:t xml:space="preserve"> </w:t>
       </w:r>
       <w:r>
@@ -2266,59 +2168,6 @@
           <w:sz w:val="28"/>
           <w:szCs w:val="28"/>
         </w:rPr>
-        <w:t xml:space="preserve"> позволяющее</w:t>
-      </w:r>
-      <w:proofErr w:type="gramEnd"/>
-      <w:r>
-        <w:rPr>
-          <w:rFonts w:ascii="Courier New" w:hAnsi="Courier New" w:cs="Courier New"/>
-          <w:sz w:val="28"/>
-          <w:szCs w:val="28"/>
-        </w:rPr>
-        <w:t xml:space="preserve"> исследовать скорость выполнения</w:t>
-      </w:r>
-      <w:r>
-        <w:rPr>
-          <w:rFonts w:ascii="Courier New" w:hAnsi="Courier New" w:cs="Courier New"/>
-          <w:sz w:val="28"/>
-          <w:szCs w:val="28"/>
-        </w:rPr>
-        <w:t xml:space="preserve"> 10000</w:t>
-      </w:r>
-      <w:r>
-        <w:rPr>
-          <w:rFonts w:ascii="Courier New" w:hAnsi="Courier New" w:cs="Courier New"/>
-          <w:sz w:val="28"/>
-          <w:szCs w:val="28"/>
-        </w:rPr>
-        <w:t xml:space="preserve"> запросов </w:t>
-      </w:r>
-      <w:proofErr w:type="spellStart"/>
-      <w:r>
-        <w:rPr>
-          <w:rFonts w:ascii="Courier New" w:hAnsi="Courier New" w:cs="Courier New"/>
-          <w:b/>
-          <w:sz w:val="28"/>
-          <w:szCs w:val="28"/>
-          <w:lang w:val="en-US"/>
-        </w:rPr>
-        <w:t>hset</w:t>
-      </w:r>
-      <w:proofErr w:type="spellEnd"/>
-      <w:r>
-        <w:rPr>
-          <w:rFonts w:ascii="Courier New" w:hAnsi="Courier New" w:cs="Courier New"/>
-          <w:sz w:val="28"/>
-          <w:szCs w:val="28"/>
-        </w:rPr>
-        <w:t xml:space="preserve"> </w:t>
-      </w:r>
-      <w:r>
-        <w:rPr>
-          <w:rFonts w:ascii="Courier New" w:hAnsi="Courier New" w:cs="Courier New"/>
-          <w:sz w:val="28"/>
-          <w:szCs w:val="28"/>
-        </w:rPr>
         <w:t xml:space="preserve">и </w:t>
       </w:r>
       <w:r>
@@ -2327,15 +2176,15 @@
           <w:sz w:val="28"/>
           <w:szCs w:val="28"/>
         </w:rPr>
-        <w:t xml:space="preserve">  10000 </w:t>
-      </w:r>
-      <w:r>
-        <w:rPr>
-          <w:rFonts w:ascii="Courier New" w:hAnsi="Courier New" w:cs="Courier New"/>
-          <w:sz w:val="28"/>
-          <w:szCs w:val="28"/>
-        </w:rPr>
-        <w:t xml:space="preserve">запросов </w:t>
+        <w:t xml:space="preserve">10000 </w:t>
+      </w:r>
+      <w:r>
+        <w:rPr>
+          <w:rFonts w:ascii="Courier New" w:hAnsi="Courier New" w:cs="Courier New"/>
+          <w:sz w:val="28"/>
+          <w:szCs w:val="28"/>
+        </w:rPr>
+        <w:t>запросов</w:t>
       </w:r>
       <w:r>
         <w:rPr>
@@ -2387,14 +2236,6 @@
           <w:szCs w:val="28"/>
         </w:rPr>
         <w:t>Заполните таблицу</w:t>
-      </w:r>
-      <w:r>
-        <w:rPr>
-          <w:rFonts w:ascii="Courier New" w:hAnsi="Courier New" w:cs="Courier New"/>
-          <w:sz w:val="28"/>
-          <w:szCs w:val="28"/>
-        </w:rPr>
-        <w:t xml:space="preserve">  </w:t>
       </w:r>
       <w:r>
         <w:rPr>
@@ -2679,27 +2520,7 @@
                 <w:szCs w:val="24"/>
                 <w:lang w:val="en-US"/>
               </w:rPr>
-              <w:t xml:space="preserve">, </w:t>
-            </w:r>
-            <w:r>
-              <w:rPr>
-                <w:rFonts w:ascii="Courier New" w:hAnsi="Courier New" w:cs="Courier New"/>
-                <w:i/>
-                <w:sz w:val="24"/>
-                <w:szCs w:val="24"/>
-                <w:lang w:val="en-US"/>
-              </w:rPr>
-              <w:t>‘</w:t>
-            </w:r>
-            <w:r>
-              <w:rPr>
-                <w:rFonts w:ascii="Courier New" w:hAnsi="Courier New" w:cs="Courier New"/>
-                <w:i/>
-                <w:sz w:val="24"/>
-                <w:szCs w:val="24"/>
-                <w:lang w:val="en-US"/>
-              </w:rPr>
-              <w:t>{id:n,</w:t>
+              <w:t>, ‘{id:n,</w:t>
             </w:r>
             <w:proofErr w:type="spellStart"/>
             <w:r>
@@ -2764,17 +2585,7 @@
                 <w:szCs w:val="24"/>
                 <w:lang w:val="en-US"/>
               </w:rPr>
-              <w:t>”}</w:t>
-            </w:r>
-            <w:r>
-              <w:rPr>
-                <w:rFonts w:ascii="Courier New" w:hAnsi="Courier New" w:cs="Courier New"/>
-                <w:i/>
-                <w:sz w:val="24"/>
-                <w:szCs w:val="24"/>
-                <w:lang w:val="en-US"/>
-              </w:rPr>
-              <w:t>’</w:t>
+              <w:t>”}’</w:t>
             </w:r>
             <w:r>
               <w:rPr>
@@ -3121,15 +2932,7 @@
           <w:sz w:val="28"/>
           <w:szCs w:val="28"/>
         </w:rPr>
-        <w:t>,</w:t>
-      </w:r>
-      <w:r>
-        <w:rPr>
-          <w:rFonts w:ascii="Courier New" w:hAnsi="Courier New" w:cs="Courier New"/>
-          <w:sz w:val="28"/>
-          <w:szCs w:val="28"/>
-        </w:rPr>
-        <w:t xml:space="preserve"> демонстрирующее механизм </w:t>
+        <w:t xml:space="preserve">, демонстрирующее механизм </w:t>
       </w:r>
       <w:r>
         <w:rPr>
@@ -3376,7 +3179,6 @@
         <w:t xml:space="preserve">Каким образом обеспечивается </w:t>
       </w:r>
       <w:proofErr w:type="spellStart"/>
-      <w:proofErr w:type="gramStart"/>
       <w:r>
         <w:rPr>
           <w:rFonts w:ascii="Courier New" w:hAnsi="Courier New" w:cs="Courier New"/>
@@ -3392,16 +3194,7 @@
           <w:sz w:val="28"/>
           <w:szCs w:val="28"/>
         </w:rPr>
-        <w:t xml:space="preserve">  данных</w:t>
-      </w:r>
-      <w:proofErr w:type="gramEnd"/>
-      <w:r>
-        <w:rPr>
-          <w:rFonts w:ascii="Courier New" w:hAnsi="Courier New" w:cs="Courier New"/>
-          <w:sz w:val="28"/>
-          <w:szCs w:val="28"/>
-        </w:rPr>
-        <w:t xml:space="preserve"> в СУБД </w:t>
+        <w:t xml:space="preserve"> данных в СУБД </w:t>
       </w:r>
       <w:proofErr w:type="spellStart"/>
       <w:r>
@@ -3446,7 +3239,6 @@
         <w:t xml:space="preserve">Поясните назначение команд СУБД </w:t>
       </w:r>
       <w:proofErr w:type="spellStart"/>
-      <w:proofErr w:type="gramStart"/>
       <w:r>
         <w:rPr>
           <w:rFonts w:ascii="Courier New" w:hAnsi="Courier New" w:cs="Courier New"/>
@@ -3476,14 +3268,6 @@
       <w:r>
         <w:rPr>
           <w:rFonts w:ascii="Courier New" w:hAnsi="Courier New" w:cs="Courier New"/>
-          <w:sz w:val="28"/>
-          <w:szCs w:val="28"/>
-        </w:rPr>
-        <w:t xml:space="preserve"> </w:t>
-      </w:r>
-      <w:r>
-        <w:rPr>
-          <w:rFonts w:ascii="Courier New" w:hAnsi="Courier New" w:cs="Courier New"/>
           <w:b/>
           <w:sz w:val="28"/>
           <w:szCs w:val="28"/>
@@ -3491,7 +3275,6 @@
         </w:rPr>
         <w:t>set</w:t>
       </w:r>
-      <w:proofErr w:type="gramEnd"/>
       <w:r>
         <w:rPr>
           <w:rFonts w:ascii="Courier New" w:hAnsi="Courier New" w:cs="Courier New"/>
@@ -3588,7 +3371,6 @@
         <w:t xml:space="preserve">Поясните назначение команд СУБД </w:t>
       </w:r>
       <w:proofErr w:type="spellStart"/>
-      <w:proofErr w:type="gramStart"/>
       <w:r>
         <w:rPr>
           <w:rFonts w:ascii="Courier New" w:hAnsi="Courier New" w:cs="Courier New"/>
@@ -3605,23 +3387,7 @@
           <w:sz w:val="28"/>
           <w:szCs w:val="28"/>
         </w:rPr>
-        <w:t>:</w:t>
-      </w:r>
-      <w:r>
-        <w:rPr>
-          <w:rFonts w:ascii="Courier New" w:hAnsi="Courier New" w:cs="Courier New"/>
-          <w:sz w:val="28"/>
-          <w:szCs w:val="28"/>
-        </w:rPr>
-        <w:t xml:space="preserve"> </w:t>
-      </w:r>
-      <w:r>
-        <w:rPr>
-          <w:rFonts w:ascii="Courier New" w:hAnsi="Courier New" w:cs="Courier New"/>
-          <w:sz w:val="28"/>
-          <w:szCs w:val="28"/>
-        </w:rPr>
-        <w:t xml:space="preserve"> </w:t>
+        <w:t xml:space="preserve">: </w:t>
       </w:r>
       <w:proofErr w:type="spellStart"/>
       <w:r>
@@ -3635,7 +3401,6 @@
         <w:t>incr</w:t>
       </w:r>
       <w:proofErr w:type="spellEnd"/>
-      <w:proofErr w:type="gramEnd"/>
       <w:r>
         <w:rPr>
           <w:rFonts w:ascii="Courier New" w:hAnsi="Courier New" w:cs="Courier New"/>
@@ -3706,7 +3471,6 @@
         <w:t xml:space="preserve">Поясните назначение команд СУБД </w:t>
       </w:r>
       <w:proofErr w:type="spellStart"/>
-      <w:proofErr w:type="gramStart"/>
       <w:r>
         <w:rPr>
           <w:rFonts w:ascii="Courier New" w:hAnsi="Courier New" w:cs="Courier New"/>
@@ -3731,7 +3495,7 @@
           <w:sz w:val="28"/>
           <w:szCs w:val="28"/>
         </w:rPr>
-        <w:t xml:space="preserve">  </w:t>
+        <w:t xml:space="preserve"> </w:t>
       </w:r>
       <w:proofErr w:type="spellStart"/>
       <w:r>
@@ -3745,7 +3509,6 @@
         <w:t>mset</w:t>
       </w:r>
       <w:proofErr w:type="spellEnd"/>
-      <w:proofErr w:type="gramEnd"/>
       <w:r>
         <w:rPr>
           <w:rFonts w:ascii="Courier New" w:hAnsi="Courier New" w:cs="Courier New"/>
@@ -3799,7 +3562,6 @@
         <w:t xml:space="preserve">Поясните назначение команд СУБД </w:t>
       </w:r>
       <w:proofErr w:type="spellStart"/>
-      <w:proofErr w:type="gramStart"/>
       <w:r>
         <w:rPr>
           <w:rFonts w:ascii="Courier New" w:hAnsi="Courier New" w:cs="Courier New"/>
@@ -3824,7 +3586,7 @@
           <w:sz w:val="28"/>
           <w:szCs w:val="28"/>
         </w:rPr>
-        <w:t xml:space="preserve">  </w:t>
+        <w:t xml:space="preserve"> </w:t>
       </w:r>
       <w:proofErr w:type="spellStart"/>
       <w:r>
@@ -3848,7 +3610,6 @@
         <w:t>set</w:t>
       </w:r>
       <w:proofErr w:type="spellEnd"/>
-      <w:proofErr w:type="gramEnd"/>
       <w:r>
         <w:rPr>
           <w:rFonts w:ascii="Courier New" w:hAnsi="Courier New" w:cs="Courier New"/>
@@ -3887,15 +3648,7 @@
           <w:sz w:val="28"/>
           <w:szCs w:val="28"/>
         </w:rPr>
-        <w:t xml:space="preserve">. </w:t>
-      </w:r>
-      <w:r>
-        <w:rPr>
-          <w:rFonts w:ascii="Courier New" w:hAnsi="Courier New" w:cs="Courier New"/>
-          <w:sz w:val="28"/>
-          <w:szCs w:val="28"/>
-        </w:rPr>
-        <w:t xml:space="preserve"> </w:t>
+        <w:t>.</w:t>
       </w:r>
     </w:p>
     <w:p>
@@ -3921,7 +3674,6 @@
         <w:t xml:space="preserve">Поясните назначение команд СУБД </w:t>
       </w:r>
       <w:proofErr w:type="spellStart"/>
-      <w:proofErr w:type="gramStart"/>
       <w:r>
         <w:rPr>
           <w:rFonts w:ascii="Courier New" w:hAnsi="Courier New" w:cs="Courier New"/>
@@ -3946,7 +3698,7 @@
           <w:sz w:val="28"/>
           <w:szCs w:val="28"/>
         </w:rPr>
-        <w:t xml:space="preserve">  </w:t>
+        <w:t xml:space="preserve"> </w:t>
       </w:r>
       <w:proofErr w:type="spellStart"/>
       <w:r>
@@ -3980,7 +3732,6 @@
         <w:t>set</w:t>
       </w:r>
       <w:proofErr w:type="spellEnd"/>
-      <w:proofErr w:type="gramEnd"/>
       <w:r>
         <w:rPr>
           <w:rFonts w:ascii="Courier New" w:hAnsi="Courier New" w:cs="Courier New"/>
@@ -3990,6 +3741,15 @@
         </w:rPr>
         <w:t>,</w:t>
       </w:r>
+      <w:r>
+        <w:rPr>
+          <w:rFonts w:ascii="Courier New" w:hAnsi="Courier New" w:cs="Courier New"/>
+          <w:b/>
+          <w:sz w:val="28"/>
+          <w:szCs w:val="28"/>
+        </w:rPr>
+        <w:t xml:space="preserve"> </w:t>
+      </w:r>
       <w:proofErr w:type="spellStart"/>
       <w:r>
         <w:rPr>
@@ -3999,7 +3759,7 @@
           <w:szCs w:val="28"/>
           <w:lang w:val="en-US"/>
         </w:rPr>
-        <w:t>h</w:t>
+        <w:t>hm</w:t>
       </w:r>
       <w:r>
         <w:rPr>
@@ -4009,16 +3769,6 @@
           <w:szCs w:val="28"/>
           <w:lang w:val="en-US"/>
         </w:rPr>
-        <w:t>m</w:t>
-      </w:r>
-      <w:r>
-        <w:rPr>
-          <w:rFonts w:ascii="Courier New" w:hAnsi="Courier New" w:cs="Courier New"/>
-          <w:b/>
-          <w:sz w:val="28"/>
-          <w:szCs w:val="28"/>
-          <w:lang w:val="en-US"/>
-        </w:rPr>
         <w:t>get</w:t>
       </w:r>
       <w:proofErr w:type="spellEnd"/>
@@ -4029,23 +3779,7 @@
           <w:sz w:val="28"/>
           <w:szCs w:val="28"/>
         </w:rPr>
-        <w:t xml:space="preserve">. </w:t>
-      </w:r>
-      <w:r>
-        <w:rPr>
-          <w:rFonts w:ascii="Courier New" w:hAnsi="Courier New" w:cs="Courier New"/>
-          <w:sz w:val="28"/>
-          <w:szCs w:val="28"/>
-        </w:rPr>
-        <w:t xml:space="preserve"> </w:t>
-      </w:r>
-      <w:r>
-        <w:rPr>
-          <w:rFonts w:ascii="Courier New" w:hAnsi="Courier New" w:cs="Courier New"/>
-          <w:sz w:val="28"/>
-          <w:szCs w:val="28"/>
-        </w:rPr>
-        <w:t xml:space="preserve">  </w:t>
+        <w:t>.</w:t>
       </w:r>
     </w:p>
     <w:p>
@@ -4068,23 +3802,7 @@
           <w:sz w:val="28"/>
           <w:szCs w:val="28"/>
         </w:rPr>
-        <w:t>Поясните назначение команд</w:t>
-      </w:r>
-      <w:r>
-        <w:rPr>
-          <w:rFonts w:ascii="Courier New" w:hAnsi="Courier New" w:cs="Courier New"/>
-          <w:sz w:val="28"/>
-          <w:szCs w:val="28"/>
-        </w:rPr>
-        <w:t>ы</w:t>
-      </w:r>
-      <w:r>
-        <w:rPr>
-          <w:rFonts w:ascii="Courier New" w:hAnsi="Courier New" w:cs="Courier New"/>
-          <w:sz w:val="28"/>
-          <w:szCs w:val="28"/>
-        </w:rPr>
-        <w:t xml:space="preserve"> СУБД </w:t>
+        <w:t xml:space="preserve">Поясните назначение команды СУБД </w:t>
       </w:r>
       <w:proofErr w:type="spellStart"/>
       <w:r>
@@ -4129,23 +3847,7 @@
           <w:sz w:val="28"/>
           <w:szCs w:val="28"/>
         </w:rPr>
-        <w:t xml:space="preserve">. </w:t>
-      </w:r>
-      <w:r>
-        <w:rPr>
-          <w:rFonts w:ascii="Courier New" w:hAnsi="Courier New" w:cs="Courier New"/>
-          <w:sz w:val="28"/>
-          <w:szCs w:val="28"/>
-        </w:rPr>
-        <w:t xml:space="preserve">  </w:t>
-      </w:r>
-      <w:r>
-        <w:rPr>
-          <w:rFonts w:ascii="Courier New" w:hAnsi="Courier New" w:cs="Courier New"/>
-          <w:sz w:val="28"/>
-          <w:szCs w:val="28"/>
-        </w:rPr>
-        <w:t xml:space="preserve"> </w:t>
+        <w:t>.</w:t>
       </w:r>
     </w:p>
     <w:p>
@@ -4237,7 +3939,7 @@
           <w:rPr>
             <w:noProof/>
           </w:rPr>
-          <w:t>1</w:t>
+          <w:t>2</w:t>
         </w:r>
         <w:r>
           <w:rPr>
@@ -6024,7 +5726,7 @@
 </file>
 
 <file path=customXml/itemProps1.xml><?xml version="1.0" encoding="utf-8"?>
-<ds:datastoreItem xmlns:ds="http://schemas.openxmlformats.org/officeDocument/2006/customXml" ds:itemID="{48157141-8F9F-46D7-A9CC-AC4C87E2B15E}">
+<ds:datastoreItem xmlns:ds="http://schemas.openxmlformats.org/officeDocument/2006/customXml" ds:itemID="{725F4A22-5638-4056-AD11-80F4948F774A}">
   <ds:schemaRefs>
     <ds:schemaRef ds:uri="http://schemas.openxmlformats.org/officeDocument/2006/bibliography"/>
   </ds:schemaRefs>

</xml_diff>